<commit_message>
update git.docx on pc 2
</commit_message>
<xml_diff>
--- a/git.docx
+++ b/git.docx
@@ -4366,7 +4366,7 @@
         <w:rPr>
           <w:lang w:bidi="fa-IR"/>
         </w:rPr>
-        <w:t>–</w:t>
+        <w:t>--</w:t>
       </w:r>
       <w:r>
         <w:rPr>
@@ -4390,7 +4390,23 @@
           <w:rtl/>
           <w:lang w:bidi="fa-IR"/>
         </w:rPr>
-        <w:t xml:space="preserve">به این ترتیب تغییرات رد </w:t>
+        <w:t xml:space="preserve">به این ترتیب تغییرات </w:t>
+      </w:r>
+      <w:r>
+        <w:rPr>
+          <w:rFonts w:hint="cs"/>
+          <w:rtl/>
+          <w:lang w:bidi="fa-IR"/>
+        </w:rPr>
+        <w:t>در</w:t>
+      </w:r>
+      <w:r>
+        <w:rPr>
+          <w:rFonts w:hint="cs"/>
+          <w:rtl/>
+          <w:lang w:bidi="fa-IR"/>
+        </w:rPr>
+        <w:t xml:space="preserve"> </w:t>
       </w:r>
       <w:r>
         <w:rPr>
@@ -4421,7 +4437,31 @@
           <w:rtl/>
           <w:lang w:bidi="fa-IR"/>
         </w:rPr>
-        <w:t>جهت اعمال همین تغییرات در کامپیوتر دوم</w:t>
+        <w:t>جهت اعمال همین تغییرات در</w:t>
+      </w:r>
+      <w:r>
+        <w:rPr>
+          <w:rFonts w:hint="cs"/>
+          <w:rtl/>
+          <w:lang w:bidi="fa-IR"/>
+        </w:rPr>
+        <w:t xml:space="preserve"> فایلهای ذخیره شده در </w:t>
+      </w:r>
+      <w:r>
+        <w:rPr>
+          <w:rFonts w:hint="cs"/>
+          <w:rtl/>
+          <w:lang w:bidi="fa-IR"/>
+        </w:rPr>
+        <w:t xml:space="preserve"> کامپیوتر دوم</w:t>
+      </w:r>
+      <w:r>
+        <w:rPr>
+          <w:rFonts w:hint="cs"/>
+          <w:rtl/>
+          <w:lang w:bidi="fa-IR"/>
+        </w:rPr>
+        <w:t>ف در کامپیوتر دوم داریم:</w:t>
       </w:r>
     </w:p>
     <w:p>

</xml_diff>